<commit_message>
Lau - modificación en alcances
</commit_message>
<xml_diff>
--- a/Docs/01-Relevamiento Inicial/Temporales/Pablo - Informe Preliminar Escuelas Pías.docx
+++ b/Docs/01-Relevamiento Inicial/Temporales/Pablo - Informe Preliminar Escuelas Pías.docx
@@ -1105,7 +1105,10 @@
     <w:p>
       <w:pPr>
         <w:pStyle w:val="Prrafodelista"/>
-        <w:ind w:left="1429" w:firstLine="0"/>
+        <w:numPr>
+          <w:ilvl w:val="1"/>
+          <w:numId w:val="21"/>
+        </w:numPr>
         <w:jc w:val="left"/>
         <w:rPr>
           <w:rStyle w:val="apple-style-span"/>
@@ -1182,7 +1185,11 @@
     </w:p>
     <w:p>
       <w:pPr>
-        <w:ind w:left="1416" w:firstLine="0"/>
+        <w:pStyle w:val="Prrafodelista"/>
+        <w:numPr>
+          <w:ilvl w:val="1"/>
+          <w:numId w:val="21"/>
+        </w:numPr>
         <w:jc w:val="left"/>
         <w:rPr>
           <w:rStyle w:val="apple-style-span"/>
@@ -1208,14 +1215,9 @@
         <w:pStyle w:val="Prrafodelista"/>
         <w:numPr>
           <w:ilvl w:val="0"/>
-          <w:numId w:val="25"/>
+          <w:numId w:val="24"/>
         </w:numPr>
         <w:jc w:val="left"/>
-        <w:rPr>
-          <w:rStyle w:val="apple-style-span"/>
-        </w:rPr>
-      </w:pPr>
-      <w:r>
         <w:rPr>
           <w:rStyle w:val="apple-style-span"/>
           <w:rFonts w:ascii="Arial" w:hAnsi="Arial" w:cs="Arial"/>
@@ -1223,23 +1225,7 @@
           <w:sz w:val="20"/>
           <w:szCs w:val="20"/>
         </w:rPr>
-        <w:t>Representación gráfica del nivel de calificaciones de cursos</w:t>
-      </w:r>
-    </w:p>
-    <w:p>
-      <w:pPr>
-        <w:pStyle w:val="Prrafodelista"/>
-        <w:numPr>
-          <w:ilvl w:val="0"/>
-          <w:numId w:val="25"/>
-        </w:numPr>
-        <w:jc w:val="left"/>
-        <w:rPr>
-          <w:rStyle w:val="apple-style-span"/>
-        </w:rPr>
-      </w:pPr>
-      <w:bookmarkStart w:id="11" w:name="_GoBack"/>
-      <w:bookmarkEnd w:id="11"/>
+      </w:pPr>
       <w:r>
         <w:rPr>
           <w:rStyle w:val="apple-style-span"/>
@@ -1248,7 +1234,7 @@
           <w:sz w:val="20"/>
           <w:szCs w:val="20"/>
         </w:rPr>
-        <w:t>Representación gráfica del nivel de calificaciones de asignatura</w:t>
+        <w:t>Representación gráfica del nivel de calificaciones de cursos</w:t>
       </w:r>
     </w:p>
     <w:p>
@@ -1256,14 +1242,9 @@
         <w:pStyle w:val="Prrafodelista"/>
         <w:numPr>
           <w:ilvl w:val="0"/>
-          <w:numId w:val="25"/>
+          <w:numId w:val="24"/>
         </w:numPr>
         <w:jc w:val="left"/>
-        <w:rPr>
-          <w:rStyle w:val="apple-style-span"/>
-        </w:rPr>
-      </w:pPr>
-      <w:r>
         <w:rPr>
           <w:rStyle w:val="apple-style-span"/>
           <w:rFonts w:ascii="Arial" w:hAnsi="Arial" w:cs="Arial"/>
@@ -1271,20 +1252,6 @@
           <w:sz w:val="20"/>
           <w:szCs w:val="20"/>
         </w:rPr>
-        <w:t>Representación gráfica del nivel de inasistencias de cursos (alumnos)</w:t>
-      </w:r>
-    </w:p>
-    <w:p>
-      <w:pPr>
-        <w:pStyle w:val="Prrafodelista"/>
-        <w:numPr>
-          <w:ilvl w:val="0"/>
-          <w:numId w:val="25"/>
-        </w:numPr>
-        <w:jc w:val="left"/>
-        <w:rPr>
-          <w:rStyle w:val="apple-style-span"/>
-        </w:rPr>
       </w:pPr>
       <w:r>
         <w:rPr>
@@ -1294,7 +1261,7 @@
           <w:sz w:val="20"/>
           <w:szCs w:val="20"/>
         </w:rPr>
-        <w:t>Representación gráfica del nivel de inasistencias de cursos (docentes)</w:t>
+        <w:t>Representación gráfica del nivel de calificaciones de asignatura</w:t>
       </w:r>
     </w:p>
     <w:p>
@@ -1302,11 +1269,9 @@
         <w:pStyle w:val="Prrafodelista"/>
         <w:numPr>
           <w:ilvl w:val="0"/>
-          <w:numId w:val="25"/>
+          <w:numId w:val="24"/>
         </w:numPr>
         <w:jc w:val="left"/>
-      </w:pPr>
-      <w:r>
         <w:rPr>
           <w:rStyle w:val="apple-style-span"/>
           <w:rFonts w:ascii="Arial" w:hAnsi="Arial" w:cs="Arial"/>
@@ -1314,20 +1279,108 @@
           <w:sz w:val="20"/>
           <w:szCs w:val="20"/>
         </w:rPr>
+      </w:pPr>
+      <w:r>
+        <w:rPr>
+          <w:rStyle w:val="apple-style-span"/>
+          <w:rFonts w:ascii="Arial" w:hAnsi="Arial" w:cs="Arial"/>
+          <w:color w:val="000000"/>
+          <w:sz w:val="20"/>
+          <w:szCs w:val="20"/>
+        </w:rPr>
+        <w:t>Representación gráfica del nivel de inasistencias de cursos (alumnos)</w:t>
+      </w:r>
+    </w:p>
+    <w:p>
+      <w:pPr>
+        <w:pStyle w:val="Prrafodelista"/>
+        <w:numPr>
+          <w:ilvl w:val="0"/>
+          <w:numId w:val="24"/>
+        </w:numPr>
+        <w:jc w:val="left"/>
+        <w:rPr>
+          <w:rStyle w:val="apple-style-span"/>
+          <w:rFonts w:ascii="Arial" w:hAnsi="Arial" w:cs="Arial"/>
+          <w:color w:val="000000"/>
+          <w:sz w:val="20"/>
+          <w:szCs w:val="20"/>
+        </w:rPr>
+      </w:pPr>
+      <w:r>
+        <w:rPr>
+          <w:rStyle w:val="apple-style-span"/>
+          <w:rFonts w:ascii="Arial" w:hAnsi="Arial" w:cs="Arial"/>
+          <w:color w:val="000000"/>
+          <w:sz w:val="20"/>
+          <w:szCs w:val="20"/>
+        </w:rPr>
+        <w:t>Representación gráfica del nivel de inasistencias de cursos (docentes)</w:t>
+      </w:r>
+    </w:p>
+    <w:p>
+      <w:pPr>
+        <w:pStyle w:val="Prrafodelista"/>
+        <w:numPr>
+          <w:ilvl w:val="0"/>
+          <w:numId w:val="24"/>
+        </w:numPr>
+        <w:jc w:val="left"/>
+        <w:rPr>
+          <w:rStyle w:val="apple-style-span"/>
+          <w:rFonts w:ascii="Arial" w:hAnsi="Arial" w:cs="Arial"/>
+          <w:color w:val="000000"/>
+          <w:sz w:val="20"/>
+          <w:szCs w:val="20"/>
+        </w:rPr>
+      </w:pPr>
+      <w:r>
+        <w:rPr>
+          <w:rStyle w:val="apple-style-span"/>
+          <w:rFonts w:ascii="Arial" w:hAnsi="Arial" w:cs="Arial"/>
+          <w:color w:val="000000"/>
+          <w:sz w:val="20"/>
+          <w:szCs w:val="20"/>
+        </w:rPr>
         <w:t>Representación gráfica del desvío de la planificación de clases por curso</w:t>
       </w:r>
     </w:p>
     <w:p>
       <w:pPr>
-        <w:pStyle w:val="Ttulo3"/>
+        <w:pStyle w:val="Prrafodelista"/>
+        <w:numPr>
+          <w:ilvl w:val="0"/>
+          <w:numId w:val="24"/>
+        </w:numPr>
         <w:jc w:val="left"/>
-      </w:pPr>
-      <w:bookmarkStart w:id="12" w:name="_Toc290939943"/>
-      <w:r>
+        <w:rPr>
+          <w:rStyle w:val="apple-style-span"/>
+          <w:rFonts w:ascii="Arial" w:hAnsi="Arial" w:cs="Arial"/>
+          <w:color w:val="000000"/>
+          <w:sz w:val="20"/>
+          <w:szCs w:val="20"/>
+        </w:rPr>
+      </w:pPr>
+      <w:bookmarkStart w:id="11" w:name="_Toc290939943"/>
+      <w:r>
+        <w:rPr>
+          <w:rStyle w:val="apple-style-span"/>
+          <w:rFonts w:ascii="Arial" w:hAnsi="Arial" w:cs="Arial"/>
+          <w:color w:val="000000"/>
+          <w:sz w:val="20"/>
+          <w:szCs w:val="20"/>
+        </w:rPr>
         <w:t xml:space="preserve">Módulo de </w:t>
       </w:r>
-      <w:bookmarkEnd w:id="12"/>
-      <w:r>
+      <w:bookmarkEnd w:id="11"/>
+      <w:r>
+        <w:rPr>
+          <w:rStyle w:val="apple-style-span"/>
+          <w:rFonts w:ascii="Arial" w:hAnsi="Arial" w:cs="Arial"/>
+          <w:color w:val="000000"/>
+          <w:sz w:val="20"/>
+          <w:szCs w:val="20"/>
+        </w:rPr>
         <w:t>Reporte</w:t>
       </w:r>
     </w:p>
@@ -1358,7 +1411,6 @@
         </w:numPr>
       </w:pPr>
       <w:r>
-        <w:lastRenderedPageBreak/>
         <w:t xml:space="preserve">Generar </w:t>
       </w:r>
       <w:r>
@@ -1407,6 +1459,7 @@
         </w:numPr>
       </w:pPr>
       <w:r>
+        <w:lastRenderedPageBreak/>
         <w:t xml:space="preserve">Generar </w:t>
       </w:r>
       <w:r>
@@ -1509,21 +1562,16 @@
         <w:t xml:space="preserve"> de desempeño de alumnos en diferentes materias en el período respecto a años anteriores.</w:t>
       </w:r>
     </w:p>
-    <w:p>
-      <w:pPr>
-        <w:pStyle w:val="Prrafodelista"/>
-        <w:ind w:left="1429" w:firstLine="0"/>
-      </w:pPr>
-    </w:p>
+    <w:p/>
     <w:p>
       <w:pPr>
         <w:pStyle w:val="Ttulo3"/>
       </w:pPr>
-      <w:bookmarkStart w:id="13" w:name="_Toc290939944"/>
+      <w:bookmarkStart w:id="12" w:name="_Toc290939944"/>
       <w:r>
         <w:t>Módulo de Gestión de Comunicación</w:t>
       </w:r>
-      <w:bookmarkEnd w:id="13"/>
+      <w:bookmarkEnd w:id="12"/>
     </w:p>
     <w:p>
       <w:pPr>
@@ -1539,9 +1587,6 @@
       <w:r>
         <w:t>mensaje</w:t>
       </w:r>
-      <w:r>
-        <w:t>.</w:t>
-      </w:r>
     </w:p>
     <w:p>
       <w:pPr>
@@ -1552,7 +1597,10 @@
         </w:numPr>
       </w:pPr>
       <w:r>
-        <w:t>Generar email a uno o varios usuarios.</w:t>
+        <w:t xml:space="preserve">Generar </w:t>
+      </w:r>
+      <w:r>
+        <w:t>mensaje a uno o varios usuarios</w:t>
       </w:r>
     </w:p>
     <w:p>
@@ -1564,7 +1612,7 @@
         </w:numPr>
       </w:pPr>
       <w:r>
-        <w:t>Consultar email.</w:t>
+        <w:t>Consultar mensaje</w:t>
       </w:r>
     </w:p>
     <w:p>
@@ -1585,10 +1633,7 @@
         <w:t>vía mensaje de texto</w:t>
       </w:r>
       <w:r>
-        <w:t xml:space="preserve"> a los padres/tutores.</w:t>
-      </w:r>
-      <w:r>
-        <w:t xml:space="preserve"> </w:t>
+        <w:t xml:space="preserve"> a los padres/tutores</w:t>
       </w:r>
     </w:p>
     <w:p>
@@ -1603,32 +1648,36 @@
         <w:t xml:space="preserve">Enviar notificaciones </w:t>
       </w:r>
       <w:r>
-        <w:t xml:space="preserve">de sanciones e inasistencia vía </w:t>
-      </w:r>
-      <w:r>
-        <w:t>email</w:t>
-      </w:r>
-      <w:r>
-        <w:t xml:space="preserve"> a los padres/tutores. </w:t>
-      </w:r>
-    </w:p>
-    <w:p>
-      <w:pPr>
-        <w:pStyle w:val="Prrafodelista"/>
-        <w:ind w:left="1429" w:firstLine="0"/>
-      </w:pPr>
-    </w:p>
+        <w:t>de sanciones e inasistencia vía email</w:t>
+      </w:r>
+      <w:r>
+        <w:t xml:space="preserve"> a los padres/tutores</w:t>
+      </w:r>
+      <w:bookmarkStart w:id="13" w:name="_GoBack"/>
+      <w:bookmarkEnd w:id="13"/>
+    </w:p>
+    <w:p/>
     <w:p>
       <w:pPr>
         <w:pStyle w:val="Ttulo3"/>
       </w:pPr>
-      <w:proofErr w:type="spellStart"/>
-      <w:r>
-        <w:t>Modulo</w:t>
-      </w:r>
-      <w:proofErr w:type="spellEnd"/>
-      <w:r>
-        <w:t xml:space="preserve"> de gestión de foro</w:t>
+      <w:r>
+        <w:t>Módulo</w:t>
+      </w:r>
+      <w:r>
+        <w:t xml:space="preserve"> de </w:t>
+      </w:r>
+      <w:r>
+        <w:t>G</w:t>
+      </w:r>
+      <w:r>
+        <w:t xml:space="preserve">estión de </w:t>
+      </w:r>
+      <w:r>
+        <w:t>F</w:t>
+      </w:r>
+      <w:r>
+        <w:t>oro</w:t>
       </w:r>
     </w:p>
     <w:p>
@@ -1641,10 +1690,7 @@
       </w:pPr>
       <w:bookmarkStart w:id="14" w:name="_Toc290939945"/>
       <w:r>
-        <w:t>Consultar foro.</w:t>
-      </w:r>
-      <w:r>
-        <w:t xml:space="preserve"> </w:t>
+        <w:t>Consultar foro</w:t>
       </w:r>
     </w:p>
     <w:p>
@@ -1656,15 +1702,10 @@
         </w:numPr>
       </w:pPr>
       <w:r>
-        <w:t xml:space="preserve">Generar mensaje en foro. </w:t>
-      </w:r>
-    </w:p>
-    <w:p>
-      <w:pPr>
-        <w:pStyle w:val="Prrafodelista"/>
-        <w:ind w:left="1429" w:firstLine="0"/>
-      </w:pPr>
-    </w:p>
+        <w:t>Generar mensaje en foro</w:t>
+      </w:r>
+    </w:p>
+    <w:p/>
     <w:p>
       <w:pPr>
         <w:pStyle w:val="Ttulo3"/>
@@ -1772,7 +1813,7 @@
         </w:numPr>
       </w:pPr>
       <w:r>
-        <w:t>Registrar Perfiles.</w:t>
+        <w:t>Registrar Perfiles</w:t>
       </w:r>
     </w:p>
     <w:p>
@@ -1784,7 +1825,7 @@
         </w:numPr>
       </w:pPr>
       <w:r>
-        <w:t>Registrar usuario.</w:t>
+        <w:t>Asignar perfil.</w:t>
       </w:r>
     </w:p>
     <w:p>
@@ -1796,7 +1837,10 @@
         </w:numPr>
       </w:pPr>
       <w:r>
-        <w:t>Asignar perfil.</w:t>
+        <w:t>Actualizar</w:t>
+      </w:r>
+      <w:r>
+        <w:t xml:space="preserve"> usuario.</w:t>
       </w:r>
     </w:p>
     <w:p>
@@ -1808,10 +1852,15 @@
         </w:numPr>
       </w:pPr>
       <w:r>
-        <w:t>Actualizar</w:t>
-      </w:r>
-      <w:r>
-        <w:t xml:space="preserve"> usuario.</w:t>
+        <w:t xml:space="preserve">Registro de </w:t>
+      </w:r>
+      <w:proofErr w:type="spellStart"/>
+      <w:r>
+        <w:t>logueo</w:t>
+      </w:r>
+      <w:proofErr w:type="spellEnd"/>
+      <w:r>
+        <w:t xml:space="preserve"> E/S al sistema.</w:t>
       </w:r>
     </w:p>
     <w:p>
@@ -1823,15 +1872,7 @@
         </w:numPr>
       </w:pPr>
       <w:r>
-        <w:t xml:space="preserve">Registro de </w:t>
-      </w:r>
-      <w:proofErr w:type="spellStart"/>
-      <w:r>
-        <w:t>logueo</w:t>
-      </w:r>
-      <w:proofErr w:type="spellEnd"/>
-      <w:r>
-        <w:t xml:space="preserve"> E/S al sistema.</w:t>
+        <w:t>Generar estadística de acceso al sistema.</w:t>
       </w:r>
     </w:p>
     <w:p>
@@ -1843,8 +1884,191 @@
         </w:numPr>
       </w:pPr>
       <w:r>
-        <w:t>Generar estadística de acceso al sistema.</w:t>
-      </w:r>
+        <w:t>Generar estadística de utilización de sistema según perfiles.</w:t>
+      </w:r>
+    </w:p>
+    <w:p/>
+    <w:p>
+      <w:pPr>
+        <w:pStyle w:val="Ttulo3"/>
+      </w:pPr>
+      <w:r>
+        <w:lastRenderedPageBreak/>
+        <w:t>Módulo</w:t>
+      </w:r>
+      <w:r>
+        <w:t xml:space="preserve"> de </w:t>
+      </w:r>
+      <w:r>
+        <w:t>importación de datos</w:t>
+      </w:r>
+    </w:p>
+    <w:p>
+      <w:pPr>
+        <w:pStyle w:val="Prrafodelista"/>
+        <w:numPr>
+          <w:ilvl w:val="0"/>
+          <w:numId w:val="22"/>
+        </w:numPr>
+      </w:pPr>
+      <w:r>
+        <w:t>Regi</w:t>
+      </w:r>
+      <w:r>
+        <w:t>strar escala de calificaciones</w:t>
+      </w:r>
+    </w:p>
+    <w:p>
+      <w:pPr>
+        <w:pStyle w:val="Prrafodelista"/>
+        <w:numPr>
+          <w:ilvl w:val="0"/>
+          <w:numId w:val="22"/>
+        </w:numPr>
+      </w:pPr>
+      <w:r>
+        <w:t xml:space="preserve">Registrar </w:t>
+      </w:r>
+      <w:r>
+        <w:t>a</w:t>
+      </w:r>
+      <w:r>
+        <w:t>lumnos</w:t>
+      </w:r>
+    </w:p>
+    <w:p>
+      <w:pPr>
+        <w:pStyle w:val="Prrafodelista"/>
+        <w:numPr>
+          <w:ilvl w:val="0"/>
+          <w:numId w:val="22"/>
+        </w:numPr>
+      </w:pPr>
+      <w:r>
+        <w:t>Registrar</w:t>
+      </w:r>
+      <w:r>
+        <w:t xml:space="preserve"> p</w:t>
+      </w:r>
+      <w:r>
+        <w:t>adres</w:t>
+      </w:r>
+    </w:p>
+    <w:p>
+      <w:pPr>
+        <w:pStyle w:val="Prrafodelista"/>
+        <w:numPr>
+          <w:ilvl w:val="0"/>
+          <w:numId w:val="22"/>
+        </w:numPr>
+      </w:pPr>
+      <w:r>
+        <w:t>Registrar docentes</w:t>
+      </w:r>
+    </w:p>
+    <w:p>
+      <w:pPr>
+        <w:pStyle w:val="Prrafodelista"/>
+        <w:numPr>
+          <w:ilvl w:val="0"/>
+          <w:numId w:val="22"/>
+        </w:numPr>
+      </w:pPr>
+      <w:r>
+        <w:t>Regist</w:t>
+      </w:r>
+      <w:r>
+        <w:t>rar personal de la institución</w:t>
+      </w:r>
+    </w:p>
+    <w:p>
+      <w:pPr>
+        <w:pStyle w:val="Prrafodelista"/>
+        <w:numPr>
+          <w:ilvl w:val="0"/>
+          <w:numId w:val="22"/>
+        </w:numPr>
+      </w:pPr>
+      <w:r>
+        <w:t>Registrar asignaturas</w:t>
+      </w:r>
+    </w:p>
+    <w:p>
+      <w:pPr>
+        <w:pStyle w:val="Prrafodelista"/>
+        <w:numPr>
+          <w:ilvl w:val="0"/>
+          <w:numId w:val="22"/>
+        </w:numPr>
+      </w:pPr>
+      <w:r>
+        <w:t>Registrar sanciones</w:t>
+      </w:r>
+    </w:p>
+    <w:p>
+      <w:pPr>
+        <w:pStyle w:val="Prrafodelista"/>
+        <w:numPr>
+          <w:ilvl w:val="0"/>
+          <w:numId w:val="22"/>
+        </w:numPr>
+      </w:pPr>
+      <w:r>
+        <w:t>Registrar calificaciones</w:t>
+      </w:r>
+    </w:p>
+    <w:p>
+      <w:pPr>
+        <w:pStyle w:val="Prrafodelista"/>
+        <w:numPr>
+          <w:ilvl w:val="0"/>
+          <w:numId w:val="22"/>
+        </w:numPr>
+      </w:pPr>
+      <w:r>
+        <w:t>Regi</w:t>
+      </w:r>
+      <w:r>
+        <w:t>strar inasistencias de alumnos</w:t>
+      </w:r>
+    </w:p>
+    <w:p>
+      <w:pPr>
+        <w:pStyle w:val="Prrafodelista"/>
+        <w:numPr>
+          <w:ilvl w:val="0"/>
+          <w:numId w:val="22"/>
+        </w:numPr>
+      </w:pPr>
+      <w:r>
+        <w:t>Regist</w:t>
+      </w:r>
+      <w:r>
+        <w:t>rar inasistencias de profesores</w:t>
+      </w:r>
+    </w:p>
+    <w:p>
+      <w:pPr>
+        <w:pStyle w:val="Prrafodelista"/>
+        <w:numPr>
+          <w:ilvl w:val="0"/>
+          <w:numId w:val="22"/>
+        </w:numPr>
+      </w:pPr>
+      <w:r>
+        <w:t>Registrar usuario</w:t>
+      </w:r>
+    </w:p>
+    <w:p/>
+    <w:p>
+      <w:pPr>
+        <w:pStyle w:val="Ttulo3"/>
+      </w:pPr>
+      <w:bookmarkStart w:id="16" w:name="_Toc290939947"/>
+      <w:r>
+        <w:t>Módulo de Gestión de Información de Alumnos</w:t>
+      </w:r>
+      <w:bookmarkEnd w:id="16"/>
     </w:p>
     <w:p>
       <w:pPr>
@@ -1855,7 +2079,10 @@
         </w:numPr>
       </w:pPr>
       <w:r>
-        <w:t>Generar estadística de utilización de sistema según perfiles.</w:t>
+        <w:t>Consultar historial de a</w:t>
+      </w:r>
+      <w:r>
+        <w:t>lumno por materia, curso.</w:t>
       </w:r>
     </w:p>
     <w:p>
@@ -1867,130 +2094,8 @@
         </w:numPr>
       </w:pPr>
       <w:r>
-        <w:t>Registrar email de usuario.</w:t>
-      </w:r>
-    </w:p>
-    <w:p>
-      <w:pPr>
-        <w:pStyle w:val="Ttulo3"/>
-      </w:pPr>
-      <w:r>
-        <w:lastRenderedPageBreak/>
-        <w:t>Módulo</w:t>
-      </w:r>
-      <w:r>
-        <w:t xml:space="preserve"> de </w:t>
-      </w:r>
-      <w:r>
-        <w:t>importación de datos</w:t>
-      </w:r>
-    </w:p>
-    <w:p>
-      <w:pPr>
-        <w:pStyle w:val="Prrafodelista"/>
-        <w:numPr>
-          <w:ilvl w:val="0"/>
-          <w:numId w:val="22"/>
-        </w:numPr>
-      </w:pPr>
-      <w:r>
-        <w:t xml:space="preserve">Registrar escala de calificaciones. </w:t>
-      </w:r>
-    </w:p>
-    <w:p>
-      <w:pPr>
-        <w:pStyle w:val="Prrafodelista"/>
-        <w:numPr>
-          <w:ilvl w:val="0"/>
-          <w:numId w:val="22"/>
-        </w:numPr>
-      </w:pPr>
-      <w:r>
-        <w:t>Registrar Alumnos.</w:t>
-      </w:r>
-    </w:p>
-    <w:p>
-      <w:pPr>
-        <w:pStyle w:val="Prrafodelista"/>
-        <w:numPr>
-          <w:ilvl w:val="0"/>
-          <w:numId w:val="22"/>
-        </w:numPr>
-      </w:pPr>
-      <w:r>
-        <w:t xml:space="preserve">Registrar personal de la institución. </w:t>
-      </w:r>
-    </w:p>
-    <w:p>
-      <w:pPr>
-        <w:pStyle w:val="Prrafodelista"/>
-        <w:numPr>
-          <w:ilvl w:val="0"/>
-          <w:numId w:val="22"/>
-        </w:numPr>
-      </w:pPr>
-      <w:r>
-        <w:t>Registrar asignaturas.</w:t>
-      </w:r>
-    </w:p>
-    <w:p>
-      <w:pPr>
-        <w:pStyle w:val="Prrafodelista"/>
-        <w:numPr>
-          <w:ilvl w:val="0"/>
-          <w:numId w:val="22"/>
-        </w:numPr>
-      </w:pPr>
-      <w:r>
-        <w:t>Registrar sanciones.</w:t>
-      </w:r>
-    </w:p>
-    <w:p>
-      <w:pPr>
-        <w:pStyle w:val="Prrafodelista"/>
-        <w:numPr>
-          <w:ilvl w:val="0"/>
-          <w:numId w:val="22"/>
-        </w:numPr>
-      </w:pPr>
-      <w:r>
-        <w:t>Registrar calificaciones.</w:t>
-      </w:r>
-    </w:p>
-    <w:p>
-      <w:pPr>
-        <w:pStyle w:val="Prrafodelista"/>
-        <w:numPr>
-          <w:ilvl w:val="0"/>
-          <w:numId w:val="22"/>
-        </w:numPr>
-      </w:pPr>
-      <w:r>
-        <w:t xml:space="preserve">Registrar inasistencias de alumnos. </w:t>
-      </w:r>
-    </w:p>
-    <w:p>
-      <w:pPr>
-        <w:pStyle w:val="Prrafodelista"/>
-        <w:numPr>
-          <w:ilvl w:val="0"/>
-          <w:numId w:val="22"/>
-        </w:numPr>
-      </w:pPr>
-      <w:r>
-        <w:t>Registrar inasistencias de profesores.</w:t>
-      </w:r>
-    </w:p>
-    <w:p/>
-    <w:p>
-      <w:pPr>
-        <w:pStyle w:val="Ttulo3"/>
-      </w:pPr>
-      <w:bookmarkStart w:id="16" w:name="_Toc290939947"/>
-      <w:r>
-        <w:t>Módulo de Gestión de Información de Alumnos</w:t>
-      </w:r>
-      <w:bookmarkEnd w:id="16"/>
+        <w:t>Consultar rendimiento académico del año en curso</w:t>
+      </w:r>
     </w:p>
     <w:p>
       <w:pPr>
@@ -2001,10 +2106,7 @@
         </w:numPr>
       </w:pPr>
       <w:r>
-        <w:t>Consultar historial de a</w:t>
-      </w:r>
-      <w:r>
-        <w:t>lumno por materia, curso.</w:t>
+        <w:t>Consultar inasistencias de alumno</w:t>
       </w:r>
     </w:p>
     <w:p>
@@ -2016,7 +2118,7 @@
         </w:numPr>
       </w:pPr>
       <w:r>
-        <w:t>Consultar rendimiento académico del año en curso</w:t>
+        <w:t>Consultar sanciones de alumno</w:t>
       </w:r>
     </w:p>
     <w:p>
@@ -2028,7 +2130,16 @@
         </w:numPr>
       </w:pPr>
       <w:r>
-        <w:t>Consultar inasistencias de alumno</w:t>
+        <w:t>Consultar calificaciones de alumno</w:t>
+      </w:r>
+    </w:p>
+    <w:p/>
+    <w:p>
+      <w:pPr>
+        <w:pStyle w:val="Ttulo3"/>
+      </w:pPr>
+      <w:r>
+        <w:t>Módulo Web</w:t>
       </w:r>
     </w:p>
     <w:p>
@@ -2040,7 +2151,7 @@
         </w:numPr>
       </w:pPr>
       <w:r>
-        <w:t>Consultar sanciones de alumno</w:t>
+        <w:t>Registrar novedades institucionales.</w:t>
       </w:r>
     </w:p>
     <w:p>
@@ -2052,15 +2163,19 @@
         </w:numPr>
       </w:pPr>
       <w:r>
-        <w:t>Consultar calificaciones de alumno</w:t>
-      </w:r>
-    </w:p>
+        <w:t>Actualizar novedades institucionales.</w:t>
+      </w:r>
+    </w:p>
+    <w:p/>
     <w:p>
       <w:pPr>
         <w:pStyle w:val="Ttulo3"/>
       </w:pPr>
       <w:r>
-        <w:t>Módulo Web</w:t>
+        <w:t xml:space="preserve">Módulo </w:t>
+      </w:r>
+      <w:r>
+        <w:t>Novedades Áulicas</w:t>
       </w:r>
     </w:p>
     <w:p>
@@ -2072,7 +2187,10 @@
         </w:numPr>
       </w:pPr>
       <w:r>
-        <w:t>Registrar novedades institucionales.</w:t>
+        <w:t>Registrar</w:t>
+      </w:r>
+      <w:r>
+        <w:t xml:space="preserve"> novedades en aula.</w:t>
       </w:r>
     </w:p>
     <w:p>
@@ -2084,47 +2202,10 @@
         </w:numPr>
       </w:pPr>
       <w:r>
-        <w:t>Actualizar novedades institucionales.</w:t>
-      </w:r>
-    </w:p>
-    <w:p>
-      <w:pPr>
-        <w:pStyle w:val="Ttulo3"/>
-      </w:pPr>
-      <w:r>
-        <w:t xml:space="preserve">Módulo </w:t>
-      </w:r>
-      <w:r>
-        <w:t>Novedades Áulicas</w:t>
-      </w:r>
-    </w:p>
-    <w:p>
-      <w:pPr>
-        <w:pStyle w:val="Prrafodelista"/>
-        <w:numPr>
-          <w:ilvl w:val="0"/>
-          <w:numId w:val="21"/>
-        </w:numPr>
-      </w:pPr>
-      <w:r>
-        <w:t>Registrar</w:t>
-      </w:r>
-      <w:r>
-        <w:t xml:space="preserve"> novedades en aula.</w:t>
-      </w:r>
-    </w:p>
-    <w:p>
-      <w:pPr>
-        <w:pStyle w:val="Prrafodelista"/>
-        <w:numPr>
-          <w:ilvl w:val="0"/>
-          <w:numId w:val="21"/>
-        </w:numPr>
-      </w:pPr>
-      <w:r>
         <w:t>Consultar novedades en aula.</w:t>
       </w:r>
     </w:p>
+    <w:p/>
     <w:p>
       <w:pPr>
         <w:pStyle w:val="Ttulo3"/>
@@ -2303,14 +2384,27 @@
             </w:rPr>
             <w:t xml:space="preserve">apítulo: </w:t>
           </w:r>
-          <w:fldSimple w:instr=" STYLEREF  &quot;1&quot;  ">
-            <w:r>
-              <w:rPr>
-                <w:noProof/>
-              </w:rPr>
-              <w:t>Propuesta Del Producto</w:t>
-            </w:r>
-          </w:fldSimple>
+          <w:r>
+            <w:fldChar w:fldCharType="begin"/>
+          </w:r>
+          <w:r>
+            <w:instrText xml:space="preserve"> STYLEREF  "1"  </w:instrText>
+          </w:r>
+          <w:r>
+            <w:fldChar w:fldCharType="separate"/>
+          </w:r>
+          <w:r>
+            <w:rPr>
+              <w:noProof/>
+            </w:rPr>
+            <w:t>Propuesta Del Producto</w:t>
+          </w:r>
+          <w:r>
+            <w:rPr>
+              <w:noProof/>
+            </w:rPr>
+            <w:fldChar w:fldCharType="end"/>
+          </w:r>
         </w:p>
       </w:tc>
     </w:tr>
@@ -2360,7 +2454,7 @@
               <w:sz w:val="40"/>
               <w:szCs w:val="40"/>
             </w:rPr>
-            <w:t>2</w:t>
+            <w:t>5</w:t>
           </w:r>
           <w:r>
             <w:rPr>
@@ -3853,17 +3947,17 @@
   <w:abstractNum w:abstractNumId="10">
     <w:nsid w:val="2B121728"/>
     <w:multiLevelType w:val="hybridMultilevel"/>
-    <w:tmpl w:val="2654A944"/>
-    <w:lvl w:ilvl="0" w:tplc="2C0A0003">
-      <w:start w:val="1"/>
-      <w:numFmt w:val="bullet"/>
-      <w:lvlText w:val="o"/>
+    <w:tmpl w:val="7E8433E4"/>
+    <w:lvl w:ilvl="0" w:tplc="2C0A0009">
+      <w:start w:val="1"/>
+      <w:numFmt w:val="bullet"/>
+      <w:lvlText w:val=""/>
       <w:lvlJc w:val="left"/>
       <w:pPr>
         <w:ind w:left="2509" w:hanging="360"/>
       </w:pPr>
       <w:rPr>
-        <w:rFonts w:ascii="Courier New" w:hAnsi="Courier New" w:cs="Courier New" w:hint="default"/>
+        <w:rFonts w:ascii="Wingdings" w:hAnsi="Wingdings" w:hint="default"/>
       </w:rPr>
     </w:lvl>
     <w:lvl w:ilvl="1" w:tplc="2C0A0003" w:tentative="1">
@@ -5043,7 +5137,7 @@
   <w:abstractNum w:abstractNumId="20">
     <w:nsid w:val="62634897"/>
     <w:multiLevelType w:val="hybridMultilevel"/>
-    <w:tmpl w:val="6342643C"/>
+    <w:tmpl w:val="40821D2A"/>
     <w:lvl w:ilvl="0" w:tplc="A08EDD8C">
       <w:start w:val="1"/>
       <w:numFmt w:val="bullet"/>
@@ -5057,16 +5151,16 @@
         <w:color w:val="4F81BD" w:themeColor="accent1"/>
       </w:rPr>
     </w:lvl>
-    <w:lvl w:ilvl="1" w:tplc="2C0A0003">
-      <w:start w:val="1"/>
-      <w:numFmt w:val="bullet"/>
-      <w:lvlText w:val="o"/>
+    <w:lvl w:ilvl="1" w:tplc="2C0A0001">
+      <w:start w:val="1"/>
+      <w:numFmt w:val="bullet"/>
+      <w:lvlText w:val=""/>
       <w:lvlJc w:val="left"/>
       <w:pPr>
         <w:ind w:left="2149" w:hanging="360"/>
       </w:pPr>
       <w:rPr>
-        <w:rFonts w:ascii="Courier New" w:hAnsi="Courier New" w:cs="Courier New" w:hint="default"/>
+        <w:rFonts w:ascii="Symbol" w:hAnsi="Symbol" w:hint="default"/>
       </w:rPr>
     </w:lvl>
     <w:lvl w:ilvl="2" w:tplc="2C0A0005" w:tentative="1">
@@ -6936,6 +7030,7 @@
     <w:rsidRoot w:val="00531C73"/>
     <w:rsid w:val="00031FF2"/>
     <w:rsid w:val="002B7C8B"/>
+    <w:rsid w:val="00392BC3"/>
     <w:rsid w:val="00413C27"/>
     <w:rsid w:val="00506908"/>
     <w:rsid w:val="00531C73"/>
@@ -7706,7 +7801,7 @@
 </file>
 
 <file path=customXml/itemProps1.xml><?xml version="1.0" encoding="utf-8"?>
-<ds:datastoreItem xmlns:ds="http://schemas.openxmlformats.org/officeDocument/2006/customXml" ds:itemID="{A4CC13B5-5D83-40EC-ADF6-E6CF19DEABD4}">
+<ds:datastoreItem xmlns:ds="http://schemas.openxmlformats.org/officeDocument/2006/customXml" ds:itemID="{3FBB6F4B-0EC9-4995-9A53-67F40AD272A9}">
   <ds:schemaRefs>
     <ds:schemaRef ds:uri="http://schemas.openxmlformats.org/officeDocument/2006/bibliography"/>
   </ds:schemaRefs>

</xml_diff>